<commit_message>
Ferdig med Mappedel 1 og 3
</commit_message>
<xml_diff>
--- a/eksamen_innfprog2025/oppgave3/Rapport.docx
+++ b/eksamen_innfprog2025/oppgave3/Rapport.docx
@@ -6,11 +6,13 @@
       <w:pPr>
         <w:pStyle w:val="Title"/>
         <w:rPr>
-          <w:lang w:val="nb-NO"/>
-        </w:rPr>
-      </w:pPr>
-      <w:r>
-        <w:rPr>
+          <w:rFonts w:ascii="Arial" w:hAnsi="Arial" w:cs="Arial"/>
+          <w:lang w:val="nb-NO"/>
+        </w:rPr>
+      </w:pPr>
+      <w:r>
+        <w:rPr>
+          <w:rFonts w:ascii="Arial" w:hAnsi="Arial" w:cs="Arial"/>
           <w:lang w:val="nb-NO"/>
         </w:rPr>
         <w:t>Mappedokument</w:t>
@@ -18,26 +20,15 @@
     </w:p>
     <w:p>
       <w:pPr>
-        <w:rPr>
-          <w:lang w:val="nb-NO"/>
-        </w:rPr>
-      </w:pPr>
-      <w:r>
-        <w:rPr>
-          <w:lang w:val="nb-NO"/>
-        </w:rPr>
-        <w:t>Du kan fjerne teksten som allerede ligger i dette dokumentet etter å ha lest og forstått hva som skal inn i mappedokumentet.</w:t>
-      </w:r>
-    </w:p>
-    <w:p>
-      <w:pPr>
         <w:pStyle w:val="Heading1"/>
         <w:rPr>
-          <w:lang w:val="nb-NO"/>
-        </w:rPr>
-      </w:pPr>
-      <w:r>
-        <w:rPr>
+          <w:rFonts w:ascii="Arial" w:hAnsi="Arial" w:cs="Arial"/>
+          <w:lang w:val="nb-NO"/>
+        </w:rPr>
+      </w:pPr>
+      <w:r>
+        <w:rPr>
+          <w:rFonts w:ascii="Arial" w:hAnsi="Arial" w:cs="Arial"/>
           <w:lang w:val="nb-NO"/>
         </w:rPr>
         <w:t>Forutsetninger</w:t>
@@ -46,19 +37,70 @@
     <w:p>
       <w:pPr>
         <w:rPr>
-          <w:lang w:val="nb-NO"/>
-        </w:rPr>
-      </w:pPr>
-      <w:r>
-        <w:rPr>
-          <w:lang w:val="nb-NO"/>
-        </w:rPr>
-        <w:t>Dersom du har tatt noen forutsetninger eller tolket ting i oppgaven, spesifiser dette her.</w:t>
-      </w:r>
-    </w:p>
-    <w:p>
-      <w:pPr>
-        <w:rPr>
+          <w:rFonts w:ascii="Arial" w:hAnsi="Arial" w:cs="Arial"/>
+          <w:lang w:val="nb-NO"/>
+        </w:rPr>
+      </w:pPr>
+      <w:r>
+        <w:rPr>
+          <w:rFonts w:ascii="Arial" w:hAnsi="Arial" w:cs="Arial"/>
+          <w:lang w:val="nb-NO"/>
+        </w:rPr>
+        <w:t xml:space="preserve">Funksjons del av oppgaven sleit jeg med. Der måte jeg bruke masse hjelpemidlene som </w:t>
+      </w:r>
+      <w:proofErr w:type="spellStart"/>
+      <w:r>
+        <w:rPr>
+          <w:rFonts w:ascii="Arial" w:hAnsi="Arial" w:cs="Arial"/>
+          <w:lang w:val="nb-NO"/>
+        </w:rPr>
+        <w:t>chatGPT</w:t>
+      </w:r>
+      <w:proofErr w:type="spellEnd"/>
+      <w:r>
+        <w:rPr>
+          <w:rFonts w:ascii="Arial" w:hAnsi="Arial" w:cs="Arial"/>
+          <w:lang w:val="nb-NO"/>
+        </w:rPr>
+        <w:t xml:space="preserve">, W3schools, </w:t>
+      </w:r>
+      <w:proofErr w:type="spellStart"/>
+      <w:r>
+        <w:rPr>
+          <w:rFonts w:ascii="Arial" w:hAnsi="Arial" w:cs="Arial"/>
+          <w:lang w:val="nb-NO"/>
+        </w:rPr>
+        <w:t>geekforgeeks</w:t>
+      </w:r>
+      <w:proofErr w:type="spellEnd"/>
+      <w:r>
+        <w:rPr>
+          <w:rFonts w:ascii="Arial" w:hAnsi="Arial" w:cs="Arial"/>
+          <w:lang w:val="nb-NO"/>
+        </w:rPr>
+        <w:t xml:space="preserve"> og </w:t>
+      </w:r>
+      <w:proofErr w:type="spellStart"/>
+      <w:r>
+        <w:rPr>
+          <w:rFonts w:ascii="Arial" w:hAnsi="Arial" w:cs="Arial"/>
+          <w:lang w:val="nb-NO"/>
+        </w:rPr>
+        <w:t>Webtricks</w:t>
+      </w:r>
+      <w:proofErr w:type="spellEnd"/>
+      <w:r>
+        <w:rPr>
+          <w:rFonts w:ascii="Arial" w:hAnsi="Arial" w:cs="Arial"/>
+          <w:lang w:val="nb-NO"/>
+        </w:rPr>
+        <w:t>. Det var desidert det jeg brukt mest tid på.</w:t>
+      </w:r>
+    </w:p>
+    <w:p>
+      <w:pPr>
+        <w:rPr>
+          <w:rFonts w:ascii="Arial" w:hAnsi="Arial" w:cs="Arial"/>
           <w:lang w:val="nb-NO"/>
         </w:rPr>
       </w:pPr>
@@ -67,11 +109,13 @@
       <w:pPr>
         <w:pStyle w:val="Heading1"/>
         <w:rPr>
-          <w:lang w:val="nb-NO"/>
-        </w:rPr>
-      </w:pPr>
-      <w:r>
-        <w:rPr>
+          <w:rFonts w:ascii="Arial" w:hAnsi="Arial" w:cs="Arial"/>
+          <w:lang w:val="nb-NO"/>
+        </w:rPr>
+      </w:pPr>
+      <w:r>
+        <w:rPr>
+          <w:rFonts w:ascii="Arial" w:hAnsi="Arial" w:cs="Arial"/>
           <w:lang w:val="nb-NO"/>
         </w:rPr>
         <w:t>Hjelpemidler</w:t>
@@ -80,11 +124,13 @@
     <w:p>
       <w:pPr>
         <w:rPr>
-          <w:lang w:val="nb-NO"/>
-        </w:rPr>
-      </w:pPr>
-      <w:r>
-        <w:rPr>
+          <w:rFonts w:ascii="Arial" w:hAnsi="Arial" w:cs="Arial"/>
+          <w:lang w:val="nb-NO"/>
+        </w:rPr>
+      </w:pPr>
+      <w:r>
+        <w:rPr>
+          <w:rFonts w:ascii="Arial" w:hAnsi="Arial" w:cs="Arial"/>
           <w:lang w:val="nb-NO"/>
         </w:rPr>
         <w:t>Gjør rede for _alle_ hjelpemidler du har benyttet, inkludert AI-løsninger. Beskriv i hvilke oppgaver de er brukt, og hva du har benyttet dem til å løse.</w:t>
@@ -93,11 +139,13 @@
     <w:p>
       <w:pPr>
         <w:rPr>
-          <w:lang w:val="nb-NO"/>
-        </w:rPr>
-      </w:pPr>
-      <w:r>
-        <w:rPr>
+          <w:rFonts w:ascii="Arial" w:hAnsi="Arial" w:cs="Arial"/>
+          <w:lang w:val="nb-NO"/>
+        </w:rPr>
+      </w:pPr>
+      <w:r>
+        <w:rPr>
+          <w:rFonts w:ascii="Arial" w:hAnsi="Arial" w:cs="Arial"/>
           <w:lang w:val="nb-NO"/>
         </w:rPr>
         <w:t xml:space="preserve">Dersom det er </w:t>
@@ -105,6 +153,7 @@
       <w:proofErr w:type="gramStart"/>
       <w:r>
         <w:rPr>
+          <w:rFonts w:ascii="Arial" w:hAnsi="Arial" w:cs="Arial"/>
           <w:lang w:val="nb-NO"/>
         </w:rPr>
         <w:t>linker</w:t>
@@ -112,6 +161,7 @@
       <w:proofErr w:type="gramEnd"/>
       <w:r>
         <w:rPr>
+          <w:rFonts w:ascii="Arial" w:hAnsi="Arial" w:cs="Arial"/>
           <w:lang w:val="nb-NO"/>
         </w:rPr>
         <w:t xml:space="preserve"> til </w:t>
@@ -119,6 +169,7 @@
       <w:proofErr w:type="spellStart"/>
       <w:r>
         <w:rPr>
+          <w:rFonts w:ascii="Arial" w:hAnsi="Arial" w:cs="Arial"/>
           <w:lang w:val="nb-NO"/>
         </w:rPr>
         <w:t>Stack</w:t>
@@ -126,6 +177,7 @@
       <w:proofErr w:type="spellEnd"/>
       <w:r>
         <w:rPr>
+          <w:rFonts w:ascii="Arial" w:hAnsi="Arial" w:cs="Arial"/>
           <w:lang w:val="nb-NO"/>
         </w:rPr>
         <w:t xml:space="preserve"> </w:t>
@@ -133,6 +185,7 @@
       <w:proofErr w:type="spellStart"/>
       <w:r>
         <w:rPr>
+          <w:rFonts w:ascii="Arial" w:hAnsi="Arial" w:cs="Arial"/>
           <w:lang w:val="nb-NO"/>
         </w:rPr>
         <w:t>Overflow</w:t>
@@ -140,6 +193,7 @@
       <w:proofErr w:type="spellEnd"/>
       <w:r>
         <w:rPr>
+          <w:rFonts w:ascii="Arial" w:hAnsi="Arial" w:cs="Arial"/>
           <w:lang w:val="nb-NO"/>
         </w:rPr>
         <w:t xml:space="preserve"> eller dokumentasjon som allerede er lenket opp i kommentarer i koden din kan du kun referere til kommentaren i koden.</w:t>
@@ -148,33 +202,127 @@
     <w:p>
       <w:pPr>
         <w:rPr>
-          <w:lang w:val="nb-NO"/>
-        </w:rPr>
-      </w:pPr>
-      <w:r>
-        <w:rPr>
-          <w:lang w:val="nb-NO"/>
-        </w:rPr>
-        <w:t xml:space="preserve">Bruk av </w:t>
-      </w:r>
+          <w:rFonts w:ascii="Arial" w:hAnsi="Arial" w:cs="Arial"/>
+          <w:lang w:val="nb-NO"/>
+        </w:rPr>
+      </w:pPr>
+      <w:r>
+        <w:rPr>
+          <w:rFonts w:ascii="Arial" w:hAnsi="Arial" w:cs="Arial"/>
+          <w:lang w:val="nb-NO"/>
+        </w:rPr>
+        <w:t>Jobbet sammen med Sakarias</w:t>
+      </w:r>
+    </w:p>
+    <w:p>
+      <w:pPr>
+        <w:rPr>
+          <w:rFonts w:ascii="Arial" w:hAnsi="Arial" w:cs="Arial"/>
+          <w:color w:val="111111"/>
+        </w:rPr>
+      </w:pPr>
+      <w:r>
+        <w:rPr>
+          <w:rFonts w:ascii="Arial" w:hAnsi="Arial" w:cs="Arial"/>
+          <w:color w:val="111111"/>
+        </w:rPr>
+        <w:t xml:space="preserve">W3schools - </w:t>
+      </w:r>
+      <w:hyperlink r:id="rId5" w:history="1">
+        <w:r>
+          <w:rPr>
+            <w:rStyle w:val="Hyperlink"/>
+            <w:rFonts w:ascii="Arial" w:hAnsi="Arial" w:cs="Arial"/>
+          </w:rPr>
+          <w:t>https://www.w3schools.com/jsref/event_onclick.asp</w:t>
+        </w:r>
+      </w:hyperlink>
+      <w:r>
+        <w:rPr>
+          <w:rFonts w:ascii="Arial" w:hAnsi="Arial" w:cs="Arial"/>
+          <w:color w:val="111111"/>
+        </w:rPr>
+        <w:t xml:space="preserve"> </w:t>
+      </w:r>
+      <w:r>
+        <w:rPr>
+          <w:rFonts w:ascii="Arial" w:hAnsi="Arial" w:cs="Arial"/>
+          <w:color w:val="111111"/>
+        </w:rPr>
+        <w:t xml:space="preserve"> </w:t>
+      </w:r>
+    </w:p>
+    <w:p>
+      <w:pPr>
+        <w:rPr>
+          <w:rFonts w:ascii="Arial" w:hAnsi="Arial" w:cs="Arial"/>
+          <w:lang w:val="nb-NO"/>
+        </w:rPr>
+      </w:pPr>
       <w:proofErr w:type="spellStart"/>
-      <w:r>
-        <w:rPr>
-          <w:lang w:val="nb-NO"/>
-        </w:rPr>
-        <w:t>Webtricks</w:t>
+      <w:proofErr w:type="gramStart"/>
+      <w:r>
+        <w:rPr>
+          <w:rFonts w:ascii="Arial" w:hAnsi="Arial" w:cs="Arial"/>
+          <w:lang w:val="nb-NO"/>
+        </w:rPr>
+        <w:t>OpenAI</w:t>
       </w:r>
       <w:proofErr w:type="spellEnd"/>
       <w:r>
         <w:rPr>
-          <w:lang w:val="nb-NO"/>
-        </w:rPr>
-        <w:t xml:space="preserve"> LMS pensum behøves ikke nevnes her.</w:t>
-      </w:r>
-    </w:p>
-    <w:p>
-      <w:pPr>
-        <w:rPr>
+          <w:rFonts w:ascii="Arial" w:hAnsi="Arial" w:cs="Arial"/>
+          <w:lang w:val="nb-NO"/>
+        </w:rPr>
+        <w:t>.(</w:t>
+      </w:r>
+      <w:proofErr w:type="gramEnd"/>
+      <w:r>
+        <w:rPr>
+          <w:rFonts w:ascii="Arial" w:hAnsi="Arial" w:cs="Arial"/>
+          <w:lang w:val="nb-NO"/>
+        </w:rPr>
+        <w:t xml:space="preserve">2025). </w:t>
+      </w:r>
+      <w:proofErr w:type="spellStart"/>
+      <w:r>
+        <w:rPr>
+          <w:rFonts w:ascii="Arial" w:hAnsi="Arial" w:cs="Arial"/>
+          <w:lang w:val="nb-NO"/>
+        </w:rPr>
+        <w:t>ChatGPT</w:t>
+      </w:r>
+      <w:proofErr w:type="spellEnd"/>
+      <w:r>
+        <w:rPr>
+          <w:rFonts w:ascii="Arial" w:hAnsi="Arial" w:cs="Arial"/>
+          <w:lang w:val="nb-NO"/>
+        </w:rPr>
+        <w:t xml:space="preserve"> (Stor Språkmodell). </w:t>
+      </w:r>
+      <w:hyperlink r:id="rId6" w:history="1">
+        <w:r>
+          <w:rPr>
+            <w:rStyle w:val="Hyperlink"/>
+            <w:rFonts w:ascii="Arial" w:hAnsi="Arial" w:cs="Arial"/>
+            <w:lang w:val="nb-NO"/>
+          </w:rPr>
+          <w:t>https://chatgpt.com/</w:t>
+        </w:r>
+      </w:hyperlink>
+    </w:p>
+    <w:p>
+      <w:pPr>
+        <w:rPr>
+          <w:rFonts w:ascii="Arial" w:hAnsi="Arial" w:cs="Arial"/>
+          <w:lang w:val="nb-NO"/>
+        </w:rPr>
+      </w:pPr>
+    </w:p>
+    <w:p>
+      <w:pPr>
+        <w:rPr>
+          <w:rFonts w:ascii="Arial" w:hAnsi="Arial" w:cs="Arial"/>
           <w:lang w:val="nb-NO"/>
         </w:rPr>
       </w:pPr>
@@ -183,11 +331,13 @@
       <w:pPr>
         <w:pStyle w:val="Heading1"/>
         <w:rPr>
-          <w:lang w:val="nb-NO"/>
-        </w:rPr>
-      </w:pPr>
-      <w:r>
-        <w:rPr>
+          <w:rFonts w:ascii="Arial" w:hAnsi="Arial" w:cs="Arial"/>
+          <w:lang w:val="nb-NO"/>
+        </w:rPr>
+      </w:pPr>
+      <w:r>
+        <w:rPr>
+          <w:rFonts w:ascii="Arial" w:hAnsi="Arial" w:cs="Arial"/>
           <w:lang w:val="nb-NO"/>
         </w:rPr>
         <w:t>Referanseliste</w:t>
@@ -196,33 +346,1038 @@
     <w:p>
       <w:pPr>
         <w:rPr>
-          <w:lang w:val="nb-NO"/>
-        </w:rPr>
-      </w:pPr>
-      <w:r>
-        <w:rPr>
-          <w:lang w:val="nb-NO"/>
-        </w:rPr>
-        <w:t xml:space="preserve">En referanseliste </w:t>
-      </w:r>
-      <w:r>
-        <w:rPr>
-          <w:lang w:val="nb-NO"/>
-        </w:rPr>
-        <w:t>over litteratur (inkludert AI-løsninger, blogger, dokumentasjon og hjelpeartikler på nett) du har brukt i prosjektet for å løse det.</w:t>
-      </w:r>
-    </w:p>
-    <w:p>
-      <w:pPr>
-        <w:rPr>
-          <w:lang w:val="nb-NO"/>
-        </w:rPr>
-      </w:pPr>
-      <w:r>
-        <w:rPr>
-          <w:lang w:val="nb-NO"/>
-        </w:rPr>
-        <w:t>Bruk APA7-stil. Her er kildekompasset.no god hjelp!</w:t>
+          <w:rFonts w:ascii="Arial" w:hAnsi="Arial" w:cs="Arial"/>
+          <w:lang w:val="nb-NO"/>
+        </w:rPr>
+      </w:pPr>
+    </w:p>
+    <w:p>
+      <w:pPr>
+        <w:rPr>
+          <w:rFonts w:ascii="Arial" w:hAnsi="Arial" w:cs="Arial"/>
+          <w:lang w:val="nb-NO"/>
+        </w:rPr>
+      </w:pPr>
+      <w:r>
+        <w:rPr>
+          <w:rFonts w:ascii="Arial" w:hAnsi="Arial" w:cs="Arial"/>
+          <w:lang w:val="nb-NO"/>
+        </w:rPr>
+        <w:t xml:space="preserve">Mappedel 1 </w:t>
+      </w:r>
+    </w:p>
+    <w:p>
+      <w:pPr>
+        <w:rPr>
+          <w:rFonts w:ascii="Arial" w:hAnsi="Arial" w:cs="Arial"/>
+          <w:lang w:val="nb-NO"/>
+        </w:rPr>
+      </w:pPr>
+      <w:r>
+        <w:rPr>
+          <w:rFonts w:ascii="Arial" w:hAnsi="Arial" w:cs="Arial"/>
+        </w:rPr>
+        <w:t xml:space="preserve">OpenAI. (2025). 11. </w:t>
+      </w:r>
+      <w:proofErr w:type="spellStart"/>
+      <w:r>
+        <w:rPr>
+          <w:rFonts w:ascii="Arial" w:hAnsi="Arial" w:cs="Arial"/>
+        </w:rPr>
+        <w:t>desember</w:t>
+      </w:r>
+      <w:proofErr w:type="spellEnd"/>
+      <w:r>
+        <w:rPr>
+          <w:rFonts w:ascii="Arial" w:hAnsi="Arial" w:cs="Arial"/>
+        </w:rPr>
+        <w:t xml:space="preserve"> 2025. </w:t>
+      </w:r>
+      <w:proofErr w:type="spellStart"/>
+      <w:r>
+        <w:rPr>
+          <w:rFonts w:ascii="Arial" w:hAnsi="Arial" w:cs="Arial"/>
+        </w:rPr>
+        <w:t>Samtale</w:t>
+      </w:r>
+      <w:proofErr w:type="spellEnd"/>
+      <w:r>
+        <w:rPr>
+          <w:rFonts w:ascii="Arial" w:hAnsi="Arial" w:cs="Arial"/>
+        </w:rPr>
+        <w:t xml:space="preserve"> om</w:t>
+      </w:r>
+      <w:r>
+        <w:rPr>
+          <w:rFonts w:ascii="Arial" w:hAnsi="Arial" w:cs="Arial"/>
+        </w:rPr>
+        <w:t xml:space="preserve"> Register.js</w:t>
+      </w:r>
+      <w:r>
+        <w:rPr>
+          <w:rFonts w:ascii="Arial" w:hAnsi="Arial" w:cs="Arial"/>
+        </w:rPr>
+        <w:t xml:space="preserve"> Hentet </w:t>
+      </w:r>
+      <w:proofErr w:type="spellStart"/>
+      <w:r>
+        <w:rPr>
+          <w:rFonts w:ascii="Arial" w:hAnsi="Arial" w:cs="Arial"/>
+        </w:rPr>
+        <w:t>fra</w:t>
+      </w:r>
+      <w:proofErr w:type="spellEnd"/>
+      <w:r>
+        <w:rPr>
+          <w:rFonts w:ascii="Arial" w:hAnsi="Arial" w:cs="Arial"/>
+          <w:lang w:val="nb-NO"/>
+        </w:rPr>
+        <w:t xml:space="preserve">: </w:t>
+      </w:r>
+      <w:r>
+        <w:rPr>
+          <w:rFonts w:ascii="Arial" w:hAnsi="Arial" w:cs="Arial"/>
+          <w:lang w:val="nb-NO"/>
+        </w:rPr>
+        <w:t xml:space="preserve">- </w:t>
+      </w:r>
+      <w:hyperlink r:id="rId7" w:history="1">
+        <w:r>
+          <w:rPr>
+            <w:rStyle w:val="Hyperlink"/>
+            <w:rFonts w:ascii="Arial" w:hAnsi="Arial" w:cs="Arial"/>
+            <w:lang w:val="nb-NO"/>
+          </w:rPr>
+          <w:t>https://chatgpt.com/share/69380b97-5834-800a-9a0f-9b9a6725bbbe</w:t>
+        </w:r>
+      </w:hyperlink>
+    </w:p>
+    <w:p>
+      <w:pPr>
+        <w:rPr>
+          <w:rFonts w:ascii="Arial" w:hAnsi="Arial" w:cs="Arial"/>
+          <w:lang w:val="nb-NO"/>
+        </w:rPr>
+      </w:pPr>
+      <w:r>
+        <w:rPr>
+          <w:rFonts w:ascii="Arial" w:hAnsi="Arial" w:cs="Arial"/>
+        </w:rPr>
+        <w:t xml:space="preserve">OpenAI. (2025). 11. </w:t>
+      </w:r>
+      <w:proofErr w:type="spellStart"/>
+      <w:r>
+        <w:rPr>
+          <w:rFonts w:ascii="Arial" w:hAnsi="Arial" w:cs="Arial"/>
+        </w:rPr>
+        <w:t>desember</w:t>
+      </w:r>
+      <w:proofErr w:type="spellEnd"/>
+      <w:r>
+        <w:rPr>
+          <w:rFonts w:ascii="Arial" w:hAnsi="Arial" w:cs="Arial"/>
+        </w:rPr>
+        <w:t xml:space="preserve"> 2025. </w:t>
+      </w:r>
+      <w:proofErr w:type="spellStart"/>
+      <w:r>
+        <w:rPr>
+          <w:rFonts w:ascii="Arial" w:hAnsi="Arial" w:cs="Arial"/>
+        </w:rPr>
+        <w:t>Samtale</w:t>
+      </w:r>
+      <w:proofErr w:type="spellEnd"/>
+      <w:r>
+        <w:rPr>
+          <w:rFonts w:ascii="Arial" w:hAnsi="Arial" w:cs="Arial"/>
+        </w:rPr>
+        <w:t xml:space="preserve"> om </w:t>
+      </w:r>
+      <w:r>
+        <w:rPr>
+          <w:rFonts w:ascii="Arial" w:hAnsi="Arial" w:cs="Arial"/>
+        </w:rPr>
+        <w:t>Actions.js</w:t>
+      </w:r>
+      <w:r>
+        <w:rPr>
+          <w:rFonts w:ascii="Arial" w:hAnsi="Arial" w:cs="Arial"/>
+        </w:rPr>
+        <w:t xml:space="preserve"> Hentet </w:t>
+      </w:r>
+      <w:proofErr w:type="spellStart"/>
+      <w:r>
+        <w:rPr>
+          <w:rFonts w:ascii="Arial" w:hAnsi="Arial" w:cs="Arial"/>
+        </w:rPr>
+        <w:t>fra</w:t>
+      </w:r>
+      <w:proofErr w:type="spellEnd"/>
+      <w:r>
+        <w:rPr>
+          <w:rFonts w:ascii="Arial" w:hAnsi="Arial" w:cs="Arial"/>
+          <w:lang w:val="nb-NO"/>
+        </w:rPr>
+        <w:t xml:space="preserve">: </w:t>
+      </w:r>
+      <w:r>
+        <w:rPr>
+          <w:rFonts w:ascii="Arial" w:hAnsi="Arial" w:cs="Arial"/>
+          <w:lang w:val="nb-NO"/>
+        </w:rPr>
+        <w:t xml:space="preserve">- </w:t>
+      </w:r>
+      <w:hyperlink r:id="rId8" w:history="1">
+        <w:r>
+          <w:rPr>
+            <w:rStyle w:val="Hyperlink"/>
+            <w:rFonts w:ascii="Arial" w:hAnsi="Arial" w:cs="Arial"/>
+            <w:lang w:val="nb-NO"/>
+          </w:rPr>
+          <w:t>https://chatgpt.com/share/693999f6-7dcc-800a-ac54-f33317bf0690</w:t>
+        </w:r>
+      </w:hyperlink>
+    </w:p>
+    <w:p>
+      <w:pPr>
+        <w:rPr>
+          <w:rFonts w:ascii="Arial" w:hAnsi="Arial" w:cs="Arial"/>
+          <w:lang w:val="nb-NO"/>
+        </w:rPr>
+      </w:pPr>
+      <w:r>
+        <w:rPr>
+          <w:rFonts w:ascii="Arial" w:hAnsi="Arial" w:cs="Arial"/>
+        </w:rPr>
+        <w:t xml:space="preserve">W3Schools. (n.d.). </w:t>
+      </w:r>
+      <w:r>
+        <w:rPr>
+          <w:rStyle w:val="Emphasis"/>
+          <w:rFonts w:ascii="Arial" w:hAnsi="Arial" w:cs="Arial"/>
+        </w:rPr>
+        <w:t>HTML input types</w:t>
+      </w:r>
+      <w:r>
+        <w:rPr>
+          <w:rFonts w:ascii="Arial" w:hAnsi="Arial" w:cs="Arial"/>
+        </w:rPr>
+        <w:t xml:space="preserve">. Hentet 11. </w:t>
+      </w:r>
+      <w:proofErr w:type="spellStart"/>
+      <w:r>
+        <w:rPr>
+          <w:rFonts w:ascii="Arial" w:hAnsi="Arial" w:cs="Arial"/>
+        </w:rPr>
+        <w:t>desember</w:t>
+      </w:r>
+      <w:proofErr w:type="spellEnd"/>
+      <w:r>
+        <w:rPr>
+          <w:rFonts w:ascii="Arial" w:hAnsi="Arial" w:cs="Arial"/>
+        </w:rPr>
+        <w:t xml:space="preserve"> 2025, </w:t>
+      </w:r>
+      <w:proofErr w:type="spellStart"/>
+      <w:r>
+        <w:rPr>
+          <w:rFonts w:ascii="Arial" w:hAnsi="Arial" w:cs="Arial"/>
+        </w:rPr>
+        <w:t>fra</w:t>
+      </w:r>
+      <w:proofErr w:type="spellEnd"/>
+      <w:r>
+        <w:rPr>
+          <w:rFonts w:ascii="Arial" w:hAnsi="Arial" w:cs="Arial"/>
+        </w:rPr>
+        <w:t xml:space="preserve"> </w:t>
+      </w:r>
+      <w:hyperlink r:id="rId9" w:tgtFrame="_new" w:history="1">
+        <w:r>
+          <w:rPr>
+            <w:rStyle w:val="Hyperlink"/>
+            <w:rFonts w:ascii="Arial" w:hAnsi="Arial" w:cs="Arial"/>
+          </w:rPr>
+          <w:t>https://www.w3schools.com/html/html_form_input_types.asp</w:t>
+        </w:r>
+      </w:hyperlink>
+    </w:p>
+    <w:p>
+      <w:pPr>
+        <w:rPr>
+          <w:rFonts w:ascii="Arial" w:hAnsi="Arial" w:cs="Arial"/>
+          <w:lang w:val="nb-NO"/>
+        </w:rPr>
+      </w:pPr>
+    </w:p>
+    <w:p>
+      <w:pPr>
+        <w:rPr>
+          <w:rFonts w:ascii="Arial" w:hAnsi="Arial" w:cs="Arial"/>
+          <w:lang w:val="nb-NO"/>
+        </w:rPr>
+      </w:pPr>
+    </w:p>
+    <w:p>
+      <w:pPr>
+        <w:rPr>
+          <w:rFonts w:ascii="Arial" w:hAnsi="Arial" w:cs="Arial"/>
+          <w:lang w:val="nb-NO"/>
+        </w:rPr>
+      </w:pPr>
+    </w:p>
+    <w:p>
+      <w:pPr>
+        <w:rPr>
+          <w:rFonts w:ascii="Arial" w:hAnsi="Arial" w:cs="Arial"/>
+          <w:lang w:val="nb-NO"/>
+        </w:rPr>
+      </w:pPr>
+      <w:r>
+        <w:rPr>
+          <w:rFonts w:ascii="Arial" w:hAnsi="Arial" w:cs="Arial"/>
+          <w:lang w:val="nb-NO"/>
+        </w:rPr>
+        <w:t xml:space="preserve">Mappedel 3 </w:t>
+      </w:r>
+    </w:p>
+    <w:p>
+      <w:pPr>
+        <w:rPr>
+          <w:rFonts w:ascii="Arial" w:hAnsi="Arial" w:cs="Arial"/>
+          <w:lang w:val="nb-NO"/>
+        </w:rPr>
+      </w:pPr>
+      <w:r>
+        <w:rPr>
+          <w:rFonts w:ascii="Arial" w:hAnsi="Arial" w:cs="Arial"/>
+        </w:rPr>
+        <w:t xml:space="preserve">OpenAI. (2025). 11. </w:t>
+      </w:r>
+      <w:proofErr w:type="spellStart"/>
+      <w:r>
+        <w:rPr>
+          <w:rFonts w:ascii="Arial" w:hAnsi="Arial" w:cs="Arial"/>
+        </w:rPr>
+        <w:t>desember</w:t>
+      </w:r>
+      <w:proofErr w:type="spellEnd"/>
+      <w:r>
+        <w:rPr>
+          <w:rFonts w:ascii="Arial" w:hAnsi="Arial" w:cs="Arial"/>
+        </w:rPr>
+        <w:t xml:space="preserve"> 2025. </w:t>
+      </w:r>
+      <w:proofErr w:type="spellStart"/>
+      <w:r>
+        <w:rPr>
+          <w:rFonts w:ascii="Arial" w:hAnsi="Arial" w:cs="Arial"/>
+        </w:rPr>
+        <w:t>Samtale</w:t>
+      </w:r>
+      <w:proofErr w:type="spellEnd"/>
+      <w:r>
+        <w:rPr>
+          <w:rFonts w:ascii="Arial" w:hAnsi="Arial" w:cs="Arial"/>
+        </w:rPr>
+        <w:t xml:space="preserve"> om </w:t>
+      </w:r>
+      <w:r>
+        <w:rPr>
+          <w:rFonts w:ascii="Arial" w:hAnsi="Arial" w:cs="Arial"/>
+        </w:rPr>
+        <w:t xml:space="preserve">å </w:t>
+      </w:r>
+      <w:proofErr w:type="spellStart"/>
+      <w:r>
+        <w:rPr>
+          <w:rFonts w:ascii="Arial" w:hAnsi="Arial" w:cs="Arial"/>
+        </w:rPr>
+        <w:t>forebedre</w:t>
+      </w:r>
+      <w:proofErr w:type="spellEnd"/>
+      <w:r>
+        <w:rPr>
+          <w:rFonts w:ascii="Arial" w:hAnsi="Arial" w:cs="Arial"/>
+        </w:rPr>
+        <w:t xml:space="preserve"> </w:t>
+      </w:r>
+      <w:proofErr w:type="spellStart"/>
+      <w:proofErr w:type="gramStart"/>
+      <w:r>
+        <w:rPr>
+          <w:rFonts w:ascii="Arial" w:hAnsi="Arial" w:cs="Arial"/>
+        </w:rPr>
+        <w:t>funksjonene</w:t>
+      </w:r>
+      <w:proofErr w:type="spellEnd"/>
+      <w:r>
+        <w:rPr>
+          <w:rFonts w:ascii="Arial" w:hAnsi="Arial" w:cs="Arial"/>
+        </w:rPr>
+        <w:t>,  Hentet</w:t>
+      </w:r>
+      <w:proofErr w:type="gramEnd"/>
+      <w:r>
+        <w:rPr>
+          <w:rFonts w:ascii="Arial" w:hAnsi="Arial" w:cs="Arial"/>
+        </w:rPr>
+        <w:t xml:space="preserve"> </w:t>
+      </w:r>
+      <w:proofErr w:type="spellStart"/>
+      <w:r>
+        <w:rPr>
+          <w:rFonts w:ascii="Arial" w:hAnsi="Arial" w:cs="Arial"/>
+        </w:rPr>
+        <w:t>fra</w:t>
+      </w:r>
+      <w:proofErr w:type="spellEnd"/>
+      <w:r>
+        <w:rPr>
+          <w:rFonts w:ascii="Arial" w:hAnsi="Arial" w:cs="Arial"/>
+          <w:lang w:val="nb-NO"/>
+        </w:rPr>
+        <w:t xml:space="preserve">: </w:t>
+      </w:r>
+      <w:hyperlink r:id="rId10" w:history="1">
+        <w:r>
+          <w:rPr>
+            <w:rStyle w:val="Hyperlink"/>
+            <w:rFonts w:ascii="Arial" w:hAnsi="Arial" w:cs="Arial"/>
+            <w:lang w:val="nb-NO"/>
+          </w:rPr>
+          <w:t>https</w:t>
+        </w:r>
+        <w:r>
+          <w:rPr>
+            <w:rStyle w:val="Hyperlink"/>
+            <w:rFonts w:ascii="Arial" w:hAnsi="Arial" w:cs="Arial"/>
+            <w:lang w:val="nb-NO"/>
+          </w:rPr>
+          <w:t>:</w:t>
+        </w:r>
+        <w:r>
+          <w:rPr>
+            <w:rStyle w:val="Hyperlink"/>
+            <w:rFonts w:ascii="Arial" w:hAnsi="Arial" w:cs="Arial"/>
+            <w:lang w:val="nb-NO"/>
+          </w:rPr>
+          <w:t>//chatgpt.com/share/69397a22-bcec-800a-9a33-b97be45b55e6</w:t>
+        </w:r>
+      </w:hyperlink>
+    </w:p>
+    <w:p>
+      <w:pPr>
+        <w:rPr>
+          <w:rFonts w:ascii="Arial" w:hAnsi="Arial" w:cs="Arial"/>
+          <w:lang w:val="nb-NO"/>
+        </w:rPr>
+      </w:pPr>
+      <w:r>
+        <w:rPr>
+          <w:rFonts w:ascii="Arial" w:hAnsi="Arial" w:cs="Arial"/>
+        </w:rPr>
+        <w:t xml:space="preserve">OpenAI. (2025). 11. </w:t>
+      </w:r>
+      <w:proofErr w:type="spellStart"/>
+      <w:r>
+        <w:rPr>
+          <w:rFonts w:ascii="Arial" w:hAnsi="Arial" w:cs="Arial"/>
+        </w:rPr>
+        <w:t>desember</w:t>
+      </w:r>
+      <w:proofErr w:type="spellEnd"/>
+      <w:r>
+        <w:rPr>
+          <w:rFonts w:ascii="Arial" w:hAnsi="Arial" w:cs="Arial"/>
+        </w:rPr>
+        <w:t xml:space="preserve"> 2025. </w:t>
+      </w:r>
+      <w:proofErr w:type="spellStart"/>
+      <w:r>
+        <w:rPr>
+          <w:rFonts w:ascii="Arial" w:hAnsi="Arial" w:cs="Arial"/>
+        </w:rPr>
+        <w:t>Samtale</w:t>
+      </w:r>
+      <w:proofErr w:type="spellEnd"/>
+      <w:r>
+        <w:rPr>
+          <w:rFonts w:ascii="Arial" w:hAnsi="Arial" w:cs="Arial"/>
+        </w:rPr>
+        <w:t xml:space="preserve"> om </w:t>
+      </w:r>
+      <w:proofErr w:type="spellStart"/>
+      <w:r>
+        <w:rPr>
+          <w:rFonts w:ascii="Arial" w:hAnsi="Arial" w:cs="Arial"/>
+        </w:rPr>
+        <w:t>Slett</w:t>
+      </w:r>
+      <w:proofErr w:type="spellEnd"/>
+      <w:r>
+        <w:rPr>
+          <w:rFonts w:ascii="Arial" w:hAnsi="Arial" w:cs="Arial"/>
+        </w:rPr>
+        <w:t xml:space="preserve"> </w:t>
+      </w:r>
+      <w:proofErr w:type="spellStart"/>
+      <w:proofErr w:type="gramStart"/>
+      <w:r>
+        <w:rPr>
+          <w:rFonts w:ascii="Arial" w:hAnsi="Arial" w:cs="Arial"/>
+        </w:rPr>
+        <w:t>funksjonen</w:t>
+      </w:r>
+      <w:proofErr w:type="spellEnd"/>
+      <w:r>
+        <w:rPr>
+          <w:rFonts w:ascii="Arial" w:hAnsi="Arial" w:cs="Arial"/>
+        </w:rPr>
+        <w:t xml:space="preserve">, </w:t>
+      </w:r>
+      <w:r>
+        <w:rPr>
+          <w:rFonts w:ascii="Arial" w:hAnsi="Arial" w:cs="Arial"/>
+        </w:rPr>
+        <w:t xml:space="preserve"> Hentet</w:t>
+      </w:r>
+      <w:proofErr w:type="gramEnd"/>
+      <w:r>
+        <w:rPr>
+          <w:rFonts w:ascii="Arial" w:hAnsi="Arial" w:cs="Arial"/>
+        </w:rPr>
+        <w:t xml:space="preserve"> </w:t>
+      </w:r>
+      <w:proofErr w:type="spellStart"/>
+      <w:r>
+        <w:rPr>
+          <w:rFonts w:ascii="Arial" w:hAnsi="Arial" w:cs="Arial"/>
+        </w:rPr>
+        <w:t>fra</w:t>
+      </w:r>
+      <w:proofErr w:type="spellEnd"/>
+      <w:r>
+        <w:rPr>
+          <w:rFonts w:ascii="Arial" w:hAnsi="Arial" w:cs="Arial"/>
+          <w:lang w:val="nb-NO"/>
+        </w:rPr>
+        <w:t xml:space="preserve">: </w:t>
+      </w:r>
+      <w:hyperlink r:id="rId11" w:history="1">
+        <w:r>
+          <w:rPr>
+            <w:rStyle w:val="Hyperlink"/>
+            <w:rFonts w:ascii="Arial" w:hAnsi="Arial" w:cs="Arial"/>
+            <w:lang w:val="nb-NO"/>
+          </w:rPr>
+          <w:t>https://chatgpt.com/share/693af8e5-1ff8-800a-a0fd-c41ee9443d53</w:t>
+        </w:r>
+      </w:hyperlink>
+    </w:p>
+    <w:p>
+      <w:pPr>
+        <w:rPr>
+          <w:rFonts w:ascii="Arial" w:hAnsi="Arial" w:cs="Arial"/>
+          <w:lang w:val="nb-NO"/>
+        </w:rPr>
+      </w:pPr>
+      <w:r>
+        <w:rPr>
+          <w:rFonts w:ascii="Arial" w:hAnsi="Arial" w:cs="Arial"/>
+        </w:rPr>
+        <w:t xml:space="preserve">OpenAI. (2025). 11. </w:t>
+      </w:r>
+      <w:proofErr w:type="spellStart"/>
+      <w:r>
+        <w:rPr>
+          <w:rFonts w:ascii="Arial" w:hAnsi="Arial" w:cs="Arial"/>
+        </w:rPr>
+        <w:t>desember</w:t>
+      </w:r>
+      <w:proofErr w:type="spellEnd"/>
+      <w:r>
+        <w:rPr>
+          <w:rFonts w:ascii="Arial" w:hAnsi="Arial" w:cs="Arial"/>
+        </w:rPr>
+        <w:t xml:space="preserve"> 2025. </w:t>
+      </w:r>
+      <w:proofErr w:type="spellStart"/>
+      <w:r>
+        <w:rPr>
+          <w:rFonts w:ascii="Arial" w:hAnsi="Arial" w:cs="Arial"/>
+        </w:rPr>
+        <w:t>Samtale</w:t>
+      </w:r>
+      <w:proofErr w:type="spellEnd"/>
+      <w:r>
+        <w:rPr>
+          <w:rFonts w:ascii="Arial" w:hAnsi="Arial" w:cs="Arial"/>
+        </w:rPr>
+        <w:t xml:space="preserve"> om CSS Hentet </w:t>
+      </w:r>
+      <w:proofErr w:type="spellStart"/>
+      <w:r>
+        <w:rPr>
+          <w:rFonts w:ascii="Arial" w:hAnsi="Arial" w:cs="Arial"/>
+        </w:rPr>
+        <w:t>fra</w:t>
+      </w:r>
+      <w:proofErr w:type="spellEnd"/>
+      <w:r>
+        <w:rPr>
+          <w:rFonts w:ascii="Arial" w:hAnsi="Arial" w:cs="Arial"/>
+          <w:lang w:val="nb-NO"/>
+        </w:rPr>
+        <w:t xml:space="preserve">: </w:t>
+      </w:r>
+      <w:hyperlink r:id="rId12" w:history="1">
+        <w:r>
+          <w:rPr>
+            <w:rStyle w:val="Hyperlink"/>
+            <w:rFonts w:ascii="Arial" w:hAnsi="Arial" w:cs="Arial"/>
+            <w:lang w:val="nb-NO"/>
+          </w:rPr>
+          <w:t>https://chatgpt.com/share/693af4d3-9150-800a-bc80-7f577ec60268</w:t>
+        </w:r>
+      </w:hyperlink>
+    </w:p>
+    <w:p>
+      <w:pPr>
+        <w:rPr>
+          <w:rFonts w:ascii="Arial" w:hAnsi="Arial" w:cs="Arial"/>
+          <w:lang w:val="nb-NO"/>
+        </w:rPr>
+      </w:pPr>
+    </w:p>
+    <w:p>
+      <w:pPr>
+        <w:rPr>
+          <w:rFonts w:ascii="Arial" w:hAnsi="Arial" w:cs="Arial"/>
+          <w:lang w:val="nb-NO"/>
+        </w:rPr>
+      </w:pPr>
+    </w:p>
+    <w:p>
+      <w:pPr>
+        <w:rPr>
+          <w:rFonts w:ascii="Arial" w:hAnsi="Arial" w:cs="Arial"/>
+          <w:lang w:val="nb-NO"/>
+        </w:rPr>
+      </w:pPr>
+    </w:p>
+    <w:p>
+      <w:pPr>
+        <w:rPr>
+          <w:rFonts w:ascii="Arial" w:hAnsi="Arial" w:cs="Arial"/>
+          <w:lang w:val="nb-NO"/>
+        </w:rPr>
+      </w:pPr>
+      <w:r>
+        <w:rPr>
+          <w:rFonts w:ascii="Arial" w:hAnsi="Arial" w:cs="Arial"/>
+          <w:lang w:val="nb-NO"/>
+        </w:rPr>
+        <w:t>Form</w:t>
+      </w:r>
+      <w:r>
+        <w:rPr>
+          <w:rFonts w:ascii="Arial" w:hAnsi="Arial" w:cs="Arial"/>
+          <w:lang w:val="nb-NO"/>
+        </w:rPr>
+        <w:t xml:space="preserve"> </w:t>
+      </w:r>
+    </w:p>
+    <w:p>
+      <w:pPr>
+        <w:pStyle w:val="NormalWeb"/>
+        <w:rPr>
+          <w:rFonts w:ascii="Arial" w:hAnsi="Arial" w:cs="Arial"/>
+        </w:rPr>
+      </w:pPr>
+      <w:r>
+        <w:rPr>
+          <w:rFonts w:ascii="Arial" w:hAnsi="Arial" w:cs="Arial"/>
+        </w:rPr>
+        <w:t xml:space="preserve">GeeksforGeeks. (2023). </w:t>
+      </w:r>
+      <w:r>
+        <w:rPr>
+          <w:rStyle w:val="Emphasis"/>
+          <w:rFonts w:ascii="Arial" w:eastAsiaTheme="majorEastAsia" w:hAnsi="Arial" w:cs="Arial"/>
+        </w:rPr>
+        <w:t>Java Stream filter() examples</w:t>
+      </w:r>
+      <w:r>
+        <w:rPr>
+          <w:rFonts w:ascii="Arial" w:hAnsi="Arial" w:cs="Arial"/>
+        </w:rPr>
+        <w:t xml:space="preserve">. Hentet 11. desember 2025, hentet fra </w:t>
+      </w:r>
+      <w:hyperlink r:id="rId13" w:tgtFrame="_new" w:history="1">
+        <w:r>
+          <w:rPr>
+            <w:rStyle w:val="Hyperlink"/>
+            <w:rFonts w:ascii="Arial" w:eastAsiaTheme="majorEastAsia" w:hAnsi="Arial" w:cs="Arial"/>
+          </w:rPr>
+          <w:t>https://www.geeksforgeeks.org/java/stream-filter-java-examples/</w:t>
+        </w:r>
+      </w:hyperlink>
+    </w:p>
+    <w:p>
+      <w:pPr>
+        <w:pStyle w:val="NormalWeb"/>
+        <w:rPr>
+          <w:rFonts w:ascii="Arial" w:hAnsi="Arial" w:cs="Arial"/>
+        </w:rPr>
+      </w:pPr>
+      <w:r>
+        <w:rPr>
+          <w:rFonts w:ascii="Arial" w:hAnsi="Arial" w:cs="Arial"/>
+        </w:rPr>
+        <w:t xml:space="preserve">W3Schools. (n.d.). </w:t>
+      </w:r>
+      <w:r>
+        <w:rPr>
+          <w:rStyle w:val="Emphasis"/>
+          <w:rFonts w:ascii="Arial" w:eastAsiaTheme="majorEastAsia" w:hAnsi="Arial" w:cs="Arial"/>
+        </w:rPr>
+        <w:t>Event.preventDefault()</w:t>
+      </w:r>
+      <w:r>
+        <w:rPr>
+          <w:rFonts w:ascii="Arial" w:hAnsi="Arial" w:cs="Arial"/>
+        </w:rPr>
+        <w:t xml:space="preserve">. Hentet 11. desember 2025, </w:t>
+      </w:r>
+      <w:r>
+        <w:rPr>
+          <w:rFonts w:ascii="Arial" w:hAnsi="Arial" w:cs="Arial"/>
+        </w:rPr>
+        <w:t xml:space="preserve">hentet </w:t>
+      </w:r>
+      <w:r>
+        <w:rPr>
+          <w:rFonts w:ascii="Arial" w:hAnsi="Arial" w:cs="Arial"/>
+        </w:rPr>
+        <w:t xml:space="preserve">fra </w:t>
+      </w:r>
+      <w:hyperlink r:id="rId14" w:tgtFrame="_new" w:history="1">
+        <w:r>
+          <w:rPr>
+            <w:rStyle w:val="Hyperlink"/>
+            <w:rFonts w:ascii="Arial" w:eastAsiaTheme="majorEastAsia" w:hAnsi="Arial" w:cs="Arial"/>
+          </w:rPr>
+          <w:t>https://www.w3schools.com/jsref/event_preventdefault.asp</w:t>
+        </w:r>
+      </w:hyperlink>
+    </w:p>
+    <w:p>
+      <w:pPr>
+        <w:pStyle w:val="NormalWeb"/>
+        <w:rPr>
+          <w:rFonts w:ascii="Arial" w:hAnsi="Arial" w:cs="Arial"/>
+        </w:rPr>
+      </w:pPr>
+      <w:r>
+        <w:rPr>
+          <w:rFonts w:ascii="Arial" w:hAnsi="Arial" w:cs="Arial"/>
+        </w:rPr>
+        <w:t xml:space="preserve">W3Schools. (n.d.). </w:t>
+      </w:r>
+      <w:r>
+        <w:rPr>
+          <w:rStyle w:val="Emphasis"/>
+          <w:rFonts w:ascii="Arial" w:eastAsiaTheme="majorEastAsia" w:hAnsi="Arial" w:cs="Arial"/>
+        </w:rPr>
+        <w:t>String.split()</w:t>
+      </w:r>
+      <w:r>
+        <w:rPr>
+          <w:rFonts w:ascii="Arial" w:hAnsi="Arial" w:cs="Arial"/>
+        </w:rPr>
+        <w:t xml:space="preserve">. Hentet 11. desember 2025, </w:t>
+      </w:r>
+      <w:r>
+        <w:rPr>
+          <w:rFonts w:ascii="Arial" w:hAnsi="Arial" w:cs="Arial"/>
+        </w:rPr>
+        <w:t xml:space="preserve">hentet </w:t>
+      </w:r>
+      <w:r>
+        <w:rPr>
+          <w:rFonts w:ascii="Arial" w:hAnsi="Arial" w:cs="Arial"/>
+        </w:rPr>
+        <w:t xml:space="preserve">fra </w:t>
+      </w:r>
+      <w:hyperlink r:id="rId15" w:tgtFrame="_new" w:history="1">
+        <w:r>
+          <w:rPr>
+            <w:rStyle w:val="Hyperlink"/>
+            <w:rFonts w:ascii="Arial" w:eastAsiaTheme="majorEastAsia" w:hAnsi="Arial" w:cs="Arial"/>
+          </w:rPr>
+          <w:t>https://www.w3schools.com/java/ref_string_split.asp</w:t>
+        </w:r>
+      </w:hyperlink>
+    </w:p>
+    <w:p>
+      <w:pPr>
+        <w:pStyle w:val="NormalWeb"/>
+        <w:rPr>
+          <w:rFonts w:ascii="Arial" w:hAnsi="Arial" w:cs="Arial"/>
+        </w:rPr>
+      </w:pPr>
+      <w:r>
+        <w:rPr>
+          <w:rFonts w:ascii="Arial" w:hAnsi="Arial" w:cs="Arial"/>
+        </w:rPr>
+        <w:t xml:space="preserve">W3Schools. (n.d.). </w:t>
+      </w:r>
+      <w:r>
+        <w:rPr>
+          <w:rStyle w:val="Emphasis"/>
+          <w:rFonts w:ascii="Arial" w:eastAsiaTheme="majorEastAsia" w:hAnsi="Arial" w:cs="Arial"/>
+        </w:rPr>
+        <w:t>Array.map()</w:t>
+      </w:r>
+      <w:r>
+        <w:rPr>
+          <w:rFonts w:ascii="Arial" w:hAnsi="Arial" w:cs="Arial"/>
+        </w:rPr>
+        <w:t xml:space="preserve">. Hentet 11. desember 2025, </w:t>
+      </w:r>
+      <w:r>
+        <w:rPr>
+          <w:rFonts w:ascii="Arial" w:hAnsi="Arial" w:cs="Arial"/>
+        </w:rPr>
+        <w:t xml:space="preserve">hentet </w:t>
+      </w:r>
+      <w:r>
+        <w:rPr>
+          <w:rFonts w:ascii="Arial" w:hAnsi="Arial" w:cs="Arial"/>
+        </w:rPr>
+        <w:t xml:space="preserve">fra </w:t>
+      </w:r>
+      <w:hyperlink r:id="rId16" w:tgtFrame="_new" w:history="1">
+        <w:r>
+          <w:rPr>
+            <w:rStyle w:val="Hyperlink"/>
+            <w:rFonts w:ascii="Arial" w:eastAsiaTheme="majorEastAsia" w:hAnsi="Arial" w:cs="Arial"/>
+          </w:rPr>
+          <w:t>https://www.w3schools.com/jsref/jsref_map.asp</w:t>
+        </w:r>
+      </w:hyperlink>
+    </w:p>
+    <w:p>
+      <w:pPr>
+        <w:pStyle w:val="NormalWeb"/>
+        <w:rPr>
+          <w:rFonts w:ascii="Arial" w:hAnsi="Arial" w:cs="Arial"/>
+        </w:rPr>
+      </w:pPr>
+      <w:r>
+        <w:rPr>
+          <w:rFonts w:ascii="Arial" w:hAnsi="Arial" w:cs="Arial"/>
+        </w:rPr>
+        <w:t xml:space="preserve">W3Schools. (n.d.). </w:t>
+      </w:r>
+      <w:r>
+        <w:rPr>
+          <w:rStyle w:val="Emphasis"/>
+          <w:rFonts w:ascii="Arial" w:eastAsiaTheme="majorEastAsia" w:hAnsi="Arial" w:cs="Arial"/>
+        </w:rPr>
+        <w:t>Array.filter()</w:t>
+      </w:r>
+      <w:r>
+        <w:rPr>
+          <w:rFonts w:ascii="Arial" w:hAnsi="Arial" w:cs="Arial"/>
+        </w:rPr>
+        <w:t xml:space="preserve">. Hentet 11. desember 2025, </w:t>
+      </w:r>
+      <w:r>
+        <w:rPr>
+          <w:rFonts w:ascii="Arial" w:hAnsi="Arial" w:cs="Arial"/>
+        </w:rPr>
+        <w:t xml:space="preserve">hentet </w:t>
+      </w:r>
+      <w:r>
+        <w:rPr>
+          <w:rFonts w:ascii="Arial" w:hAnsi="Arial" w:cs="Arial"/>
+        </w:rPr>
+        <w:t xml:space="preserve">fra </w:t>
+      </w:r>
+      <w:hyperlink r:id="rId17" w:tgtFrame="_new" w:history="1">
+        <w:r>
+          <w:rPr>
+            <w:rStyle w:val="Hyperlink"/>
+            <w:rFonts w:ascii="Arial" w:eastAsiaTheme="majorEastAsia" w:hAnsi="Arial" w:cs="Arial"/>
+          </w:rPr>
+          <w:t>https://www.w3schools.com/jsref/jsref_filter.asp</w:t>
+        </w:r>
+      </w:hyperlink>
+    </w:p>
+    <w:p>
+      <w:pPr>
+        <w:pStyle w:val="NormalWeb"/>
+        <w:rPr>
+          <w:rFonts w:ascii="Arial" w:hAnsi="Arial" w:cs="Arial"/>
+        </w:rPr>
+      </w:pPr>
+      <w:r>
+        <w:rPr>
+          <w:rFonts w:ascii="Arial" w:hAnsi="Arial" w:cs="Arial"/>
+        </w:rPr>
+        <w:t xml:space="preserve">W3Schools. (n.d.). </w:t>
+      </w:r>
+      <w:r>
+        <w:rPr>
+          <w:rStyle w:val="Emphasis"/>
+          <w:rFonts w:ascii="Arial" w:eastAsiaTheme="majorEastAsia" w:hAnsi="Arial" w:cs="Arial"/>
+        </w:rPr>
+        <w:t>Form.reset()</w:t>
+      </w:r>
+      <w:r>
+        <w:rPr>
+          <w:rFonts w:ascii="Arial" w:hAnsi="Arial" w:cs="Arial"/>
+        </w:rPr>
+        <w:t xml:space="preserve">. Hentet 11. desember 2025, </w:t>
+      </w:r>
+      <w:r>
+        <w:rPr>
+          <w:rFonts w:ascii="Arial" w:hAnsi="Arial" w:cs="Arial"/>
+        </w:rPr>
+        <w:t xml:space="preserve">hentet </w:t>
+      </w:r>
+      <w:r>
+        <w:rPr>
+          <w:rFonts w:ascii="Arial" w:hAnsi="Arial" w:cs="Arial"/>
+        </w:rPr>
+        <w:t xml:space="preserve">fra </w:t>
+      </w:r>
+      <w:hyperlink r:id="rId18" w:tgtFrame="_new" w:history="1">
+        <w:r>
+          <w:rPr>
+            <w:rStyle w:val="Hyperlink"/>
+            <w:rFonts w:ascii="Arial" w:eastAsiaTheme="majorEastAsia" w:hAnsi="Arial" w:cs="Arial"/>
+          </w:rPr>
+          <w:t>https://www.w3schools.com/Jsref/met_form_reset.asp</w:t>
+        </w:r>
+      </w:hyperlink>
+    </w:p>
+    <w:p>
+      <w:pPr>
+        <w:pStyle w:val="NormalWeb"/>
+        <w:rPr>
+          <w:rFonts w:ascii="Arial" w:hAnsi="Arial" w:cs="Arial"/>
+        </w:rPr>
+      </w:pPr>
+      <w:r>
+        <w:rPr>
+          <w:rFonts w:ascii="Arial" w:hAnsi="Arial" w:cs="Arial"/>
+        </w:rPr>
+        <w:t xml:space="preserve">W3Schools. (n.d.). </w:t>
+      </w:r>
+      <w:r>
+        <w:rPr>
+          <w:rStyle w:val="Emphasis"/>
+          <w:rFonts w:ascii="Arial" w:eastAsiaTheme="majorEastAsia" w:hAnsi="Arial" w:cs="Arial"/>
+        </w:rPr>
+        <w:t>HTML select tag</w:t>
+      </w:r>
+      <w:r>
+        <w:rPr>
+          <w:rFonts w:ascii="Arial" w:hAnsi="Arial" w:cs="Arial"/>
+        </w:rPr>
+        <w:t xml:space="preserve">. Hentet 11. desember 2025, </w:t>
+      </w:r>
+      <w:r>
+        <w:rPr>
+          <w:rFonts w:ascii="Arial" w:hAnsi="Arial" w:cs="Arial"/>
+        </w:rPr>
+        <w:t xml:space="preserve">hentet </w:t>
+      </w:r>
+      <w:r>
+        <w:rPr>
+          <w:rFonts w:ascii="Arial" w:hAnsi="Arial" w:cs="Arial"/>
+        </w:rPr>
+        <w:t xml:space="preserve">fra </w:t>
+      </w:r>
+      <w:hyperlink r:id="rId19" w:tgtFrame="_new" w:history="1">
+        <w:r>
+          <w:rPr>
+            <w:rStyle w:val="Hyperlink"/>
+            <w:rFonts w:ascii="Arial" w:eastAsiaTheme="majorEastAsia" w:hAnsi="Arial" w:cs="Arial"/>
+          </w:rPr>
+          <w:t>https://www.w3schools.com/tags/tag_select.asp</w:t>
+        </w:r>
+      </w:hyperlink>
+    </w:p>
+    <w:p>
+      <w:pPr>
+        <w:rPr>
+          <w:lang w:val="nb-NO"/>
+        </w:rPr>
+      </w:pPr>
+    </w:p>
+    <w:p>
+      <w:pPr>
+        <w:rPr>
+          <w:lang w:val="nb-NO"/>
+        </w:rPr>
+      </w:pPr>
+    </w:p>
+    <w:p>
+      <w:pPr>
+        <w:rPr>
+          <w:lang w:val="nb-NO"/>
+        </w:rPr>
+      </w:pPr>
+    </w:p>
+    <w:p>
+      <w:pPr>
+        <w:rPr>
+          <w:lang w:val="nb-NO"/>
+        </w:rPr>
+      </w:pPr>
+    </w:p>
+    <w:p>
+      <w:pPr>
+        <w:rPr>
+          <w:lang w:val="nb-NO"/>
+        </w:rPr>
+      </w:pPr>
+      <w:r>
+        <w:rPr>
+          <w:lang w:val="nb-NO"/>
+        </w:rPr>
+        <w:tab/>
+      </w:r>
+    </w:p>
+    <w:p>
+      <w:pPr>
+        <w:rPr>
+          <w:lang w:val="nb-NO"/>
+        </w:rPr>
+      </w:pPr>
+    </w:p>
+    <w:p>
+      <w:pPr>
+        <w:rPr>
+          <w:lang w:val="nb-NO"/>
+        </w:rPr>
+      </w:pPr>
+    </w:p>
+    <w:p>
+      <w:pPr>
+        <w:rPr>
+          <w:lang w:val="nb-NO"/>
+        </w:rPr>
+      </w:pPr>
+      <w:r>
+        <w:rPr>
+          <w:lang w:val="nb-NO"/>
+        </w:rPr>
+        <w:br/>
       </w:r>
     </w:p>
     <w:p>
@@ -240,6 +1395,591 @@
     </w:sectPr>
   </w:body>
 </w:document>
+</file>
+
+<file path=word/numbering.xml><?xml version="1.0" encoding="utf-8"?>
+<w:numbering xmlns:wpc="http://schemas.microsoft.com/office/word/2010/wordprocessingCanvas" xmlns:cx="http://schemas.microsoft.com/office/drawing/2014/chartex" xmlns:cx1="http://schemas.microsoft.com/office/drawing/2015/9/8/chartex" xmlns:cx2="http://schemas.microsoft.com/office/drawing/2015/10/21/chartex" xmlns:cx3="http://schemas.microsoft.com/office/drawing/2016/5/9/chartex" xmlns:cx4="http://schemas.microsoft.com/office/drawing/2016/5/10/chartex" xmlns:cx5="http://schemas.microsoft.com/office/drawing/2016/5/11/chartex" xmlns:cx6="http://schemas.microsoft.com/office/drawing/2016/5/12/chartex" xmlns:cx7="http://schemas.microsoft.com/office/drawing/2016/5/13/chartex" xmlns:cx8="http://schemas.microsoft.com/office/drawing/2016/5/14/chartex" xmlns:mc="http://schemas.openxmlformats.org/markup-compatibility/2006" xmlns:aink="http://schemas.microsoft.com/office/drawing/2016/ink" xmlns:am3d="http://schemas.microsoft.com/office/drawing/2017/model3d" xmlns:o="urn:schemas-microsoft-com:office:office" xmlns:oel="http://schemas.microsoft.com/office/2019/extlst" xmlns:r="http://schemas.openxmlformats.org/officeDocument/2006/relationships" xmlns:m="http://schemas.openxmlformats.org/officeDocument/2006/math" xmlns:v="urn:schemas-microsoft-com:vml" xmlns:wp14="http://schemas.microsoft.com/office/word/2010/wordprocessingDrawing" xmlns:wp="http://schemas.openxmlformats.org/drawingml/2006/wordprocessingDrawing" xmlns:w10="urn:schemas-microsoft-com:office:word" xmlns:w="http://schemas.openxmlformats.org/wordprocessingml/2006/main" xmlns:w14="http://schemas.microsoft.com/office/word/2010/wordml" xmlns:w15="http://schemas.microsoft.com/office/word/2012/wordml" xmlns:w16cex="http://schemas.microsoft.com/office/word/2018/wordml/cex" xmlns:w16cid="http://schemas.microsoft.com/office/word/2016/wordml/cid" xmlns:w16="http://schemas.microsoft.com/office/word/2018/wordml" xmlns:w16du="http://schemas.microsoft.com/office/word/2023/wordml/word16du" xmlns:w16sdtdh="http://schemas.microsoft.com/office/word/2020/wordml/sdtdatahash" xmlns:w16sdtfl="http://schemas.microsoft.com/office/word/2024/wordml/sdtformatlock" xmlns:w16se="http://schemas.microsoft.com/office/word/2015/wordml/symex" xmlns:wpg="http://schemas.microsoft.com/office/word/2010/wordprocessingGroup" xmlns:wpi="http://schemas.microsoft.com/office/word/2010/wordprocessingInk" xmlns:wne="http://schemas.microsoft.com/office/word/2006/wordml" xmlns:wps="http://schemas.microsoft.com/office/word/2010/wordprocessingShape" mc:Ignorable="w14 w15 w16se w16cid w16 w16cex w16sdtdh w16sdtfl w16du wp14">
+  <w:abstractNum w:abstractNumId="0" w15:restartNumberingAfterBreak="0">
+    <w:nsid w:val="04E270A6"/>
+    <w:multiLevelType w:val="multilevel"/>
+    <w:tmpl w:val="8DC42A4C"/>
+    <w:lvl w:ilvl="0">
+      <w:start w:val="2"/>
+      <w:numFmt w:val="decimal"/>
+      <w:lvlText w:val="%1."/>
+      <w:lvlJc w:val="left"/>
+      <w:pPr>
+        <w:tabs>
+          <w:tab w:val="num" w:pos="720"/>
+        </w:tabs>
+        <w:ind w:left="720" w:hanging="360"/>
+      </w:pPr>
+    </w:lvl>
+    <w:lvl w:ilvl="1" w:tentative="1">
+      <w:start w:val="1"/>
+      <w:numFmt w:val="decimal"/>
+      <w:lvlText w:val="%2."/>
+      <w:lvlJc w:val="left"/>
+      <w:pPr>
+        <w:tabs>
+          <w:tab w:val="num" w:pos="1440"/>
+        </w:tabs>
+        <w:ind w:left="1440" w:hanging="360"/>
+      </w:pPr>
+    </w:lvl>
+    <w:lvl w:ilvl="2" w:tentative="1">
+      <w:start w:val="1"/>
+      <w:numFmt w:val="decimal"/>
+      <w:lvlText w:val="%3."/>
+      <w:lvlJc w:val="left"/>
+      <w:pPr>
+        <w:tabs>
+          <w:tab w:val="num" w:pos="2160"/>
+        </w:tabs>
+        <w:ind w:left="2160" w:hanging="360"/>
+      </w:pPr>
+    </w:lvl>
+    <w:lvl w:ilvl="3" w:tentative="1">
+      <w:start w:val="1"/>
+      <w:numFmt w:val="decimal"/>
+      <w:lvlText w:val="%4."/>
+      <w:lvlJc w:val="left"/>
+      <w:pPr>
+        <w:tabs>
+          <w:tab w:val="num" w:pos="2880"/>
+        </w:tabs>
+        <w:ind w:left="2880" w:hanging="360"/>
+      </w:pPr>
+    </w:lvl>
+    <w:lvl w:ilvl="4" w:tentative="1">
+      <w:start w:val="1"/>
+      <w:numFmt w:val="decimal"/>
+      <w:lvlText w:val="%5."/>
+      <w:lvlJc w:val="left"/>
+      <w:pPr>
+        <w:tabs>
+          <w:tab w:val="num" w:pos="3600"/>
+        </w:tabs>
+        <w:ind w:left="3600" w:hanging="360"/>
+      </w:pPr>
+    </w:lvl>
+    <w:lvl w:ilvl="5" w:tentative="1">
+      <w:start w:val="1"/>
+      <w:numFmt w:val="decimal"/>
+      <w:lvlText w:val="%6."/>
+      <w:lvlJc w:val="left"/>
+      <w:pPr>
+        <w:tabs>
+          <w:tab w:val="num" w:pos="4320"/>
+        </w:tabs>
+        <w:ind w:left="4320" w:hanging="360"/>
+      </w:pPr>
+    </w:lvl>
+    <w:lvl w:ilvl="6" w:tentative="1">
+      <w:start w:val="1"/>
+      <w:numFmt w:val="decimal"/>
+      <w:lvlText w:val="%7."/>
+      <w:lvlJc w:val="left"/>
+      <w:pPr>
+        <w:tabs>
+          <w:tab w:val="num" w:pos="5040"/>
+        </w:tabs>
+        <w:ind w:left="5040" w:hanging="360"/>
+      </w:pPr>
+    </w:lvl>
+    <w:lvl w:ilvl="7" w:tentative="1">
+      <w:start w:val="1"/>
+      <w:numFmt w:val="decimal"/>
+      <w:lvlText w:val="%8."/>
+      <w:lvlJc w:val="left"/>
+      <w:pPr>
+        <w:tabs>
+          <w:tab w:val="num" w:pos="5760"/>
+        </w:tabs>
+        <w:ind w:left="5760" w:hanging="360"/>
+      </w:pPr>
+    </w:lvl>
+    <w:lvl w:ilvl="8" w:tentative="1">
+      <w:start w:val="1"/>
+      <w:numFmt w:val="decimal"/>
+      <w:lvlText w:val="%9."/>
+      <w:lvlJc w:val="left"/>
+      <w:pPr>
+        <w:tabs>
+          <w:tab w:val="num" w:pos="6480"/>
+        </w:tabs>
+        <w:ind w:left="6480" w:hanging="360"/>
+      </w:pPr>
+    </w:lvl>
+  </w:abstractNum>
+  <w:abstractNum w:abstractNumId="1" w15:restartNumberingAfterBreak="0">
+    <w:nsid w:val="177A5267"/>
+    <w:multiLevelType w:val="multilevel"/>
+    <w:tmpl w:val="13F64B1E"/>
+    <w:lvl w:ilvl="0">
+      <w:start w:val="4"/>
+      <w:numFmt w:val="decimal"/>
+      <w:lvlText w:val="%1."/>
+      <w:lvlJc w:val="left"/>
+      <w:pPr>
+        <w:tabs>
+          <w:tab w:val="num" w:pos="720"/>
+        </w:tabs>
+        <w:ind w:left="720" w:hanging="360"/>
+      </w:pPr>
+    </w:lvl>
+    <w:lvl w:ilvl="1" w:tentative="1">
+      <w:start w:val="1"/>
+      <w:numFmt w:val="decimal"/>
+      <w:lvlText w:val="%2."/>
+      <w:lvlJc w:val="left"/>
+      <w:pPr>
+        <w:tabs>
+          <w:tab w:val="num" w:pos="1440"/>
+        </w:tabs>
+        <w:ind w:left="1440" w:hanging="360"/>
+      </w:pPr>
+    </w:lvl>
+    <w:lvl w:ilvl="2" w:tentative="1">
+      <w:start w:val="1"/>
+      <w:numFmt w:val="decimal"/>
+      <w:lvlText w:val="%3."/>
+      <w:lvlJc w:val="left"/>
+      <w:pPr>
+        <w:tabs>
+          <w:tab w:val="num" w:pos="2160"/>
+        </w:tabs>
+        <w:ind w:left="2160" w:hanging="360"/>
+      </w:pPr>
+    </w:lvl>
+    <w:lvl w:ilvl="3" w:tentative="1">
+      <w:start w:val="1"/>
+      <w:numFmt w:val="decimal"/>
+      <w:lvlText w:val="%4."/>
+      <w:lvlJc w:val="left"/>
+      <w:pPr>
+        <w:tabs>
+          <w:tab w:val="num" w:pos="2880"/>
+        </w:tabs>
+        <w:ind w:left="2880" w:hanging="360"/>
+      </w:pPr>
+    </w:lvl>
+    <w:lvl w:ilvl="4" w:tentative="1">
+      <w:start w:val="1"/>
+      <w:numFmt w:val="decimal"/>
+      <w:lvlText w:val="%5."/>
+      <w:lvlJc w:val="left"/>
+      <w:pPr>
+        <w:tabs>
+          <w:tab w:val="num" w:pos="3600"/>
+        </w:tabs>
+        <w:ind w:left="3600" w:hanging="360"/>
+      </w:pPr>
+    </w:lvl>
+    <w:lvl w:ilvl="5" w:tentative="1">
+      <w:start w:val="1"/>
+      <w:numFmt w:val="decimal"/>
+      <w:lvlText w:val="%6."/>
+      <w:lvlJc w:val="left"/>
+      <w:pPr>
+        <w:tabs>
+          <w:tab w:val="num" w:pos="4320"/>
+        </w:tabs>
+        <w:ind w:left="4320" w:hanging="360"/>
+      </w:pPr>
+    </w:lvl>
+    <w:lvl w:ilvl="6" w:tentative="1">
+      <w:start w:val="1"/>
+      <w:numFmt w:val="decimal"/>
+      <w:lvlText w:val="%7."/>
+      <w:lvlJc w:val="left"/>
+      <w:pPr>
+        <w:tabs>
+          <w:tab w:val="num" w:pos="5040"/>
+        </w:tabs>
+        <w:ind w:left="5040" w:hanging="360"/>
+      </w:pPr>
+    </w:lvl>
+    <w:lvl w:ilvl="7" w:tentative="1">
+      <w:start w:val="1"/>
+      <w:numFmt w:val="decimal"/>
+      <w:lvlText w:val="%8."/>
+      <w:lvlJc w:val="left"/>
+      <w:pPr>
+        <w:tabs>
+          <w:tab w:val="num" w:pos="5760"/>
+        </w:tabs>
+        <w:ind w:left="5760" w:hanging="360"/>
+      </w:pPr>
+    </w:lvl>
+    <w:lvl w:ilvl="8" w:tentative="1">
+      <w:start w:val="1"/>
+      <w:numFmt w:val="decimal"/>
+      <w:lvlText w:val="%9."/>
+      <w:lvlJc w:val="left"/>
+      <w:pPr>
+        <w:tabs>
+          <w:tab w:val="num" w:pos="6480"/>
+        </w:tabs>
+        <w:ind w:left="6480" w:hanging="360"/>
+      </w:pPr>
+    </w:lvl>
+  </w:abstractNum>
+  <w:abstractNum w:abstractNumId="2" w15:restartNumberingAfterBreak="0">
+    <w:nsid w:val="27680847"/>
+    <w:multiLevelType w:val="multilevel"/>
+    <w:tmpl w:val="765E8FBE"/>
+    <w:lvl w:ilvl="0">
+      <w:start w:val="5"/>
+      <w:numFmt w:val="decimal"/>
+      <w:lvlText w:val="%1."/>
+      <w:lvlJc w:val="left"/>
+      <w:pPr>
+        <w:tabs>
+          <w:tab w:val="num" w:pos="720"/>
+        </w:tabs>
+        <w:ind w:left="720" w:hanging="360"/>
+      </w:pPr>
+    </w:lvl>
+    <w:lvl w:ilvl="1" w:tentative="1">
+      <w:start w:val="1"/>
+      <w:numFmt w:val="decimal"/>
+      <w:lvlText w:val="%2."/>
+      <w:lvlJc w:val="left"/>
+      <w:pPr>
+        <w:tabs>
+          <w:tab w:val="num" w:pos="1440"/>
+        </w:tabs>
+        <w:ind w:left="1440" w:hanging="360"/>
+      </w:pPr>
+    </w:lvl>
+    <w:lvl w:ilvl="2" w:tentative="1">
+      <w:start w:val="1"/>
+      <w:numFmt w:val="decimal"/>
+      <w:lvlText w:val="%3."/>
+      <w:lvlJc w:val="left"/>
+      <w:pPr>
+        <w:tabs>
+          <w:tab w:val="num" w:pos="2160"/>
+        </w:tabs>
+        <w:ind w:left="2160" w:hanging="360"/>
+      </w:pPr>
+    </w:lvl>
+    <w:lvl w:ilvl="3" w:tentative="1">
+      <w:start w:val="1"/>
+      <w:numFmt w:val="decimal"/>
+      <w:lvlText w:val="%4."/>
+      <w:lvlJc w:val="left"/>
+      <w:pPr>
+        <w:tabs>
+          <w:tab w:val="num" w:pos="2880"/>
+        </w:tabs>
+        <w:ind w:left="2880" w:hanging="360"/>
+      </w:pPr>
+    </w:lvl>
+    <w:lvl w:ilvl="4" w:tentative="1">
+      <w:start w:val="1"/>
+      <w:numFmt w:val="decimal"/>
+      <w:lvlText w:val="%5."/>
+      <w:lvlJc w:val="left"/>
+      <w:pPr>
+        <w:tabs>
+          <w:tab w:val="num" w:pos="3600"/>
+        </w:tabs>
+        <w:ind w:left="3600" w:hanging="360"/>
+      </w:pPr>
+    </w:lvl>
+    <w:lvl w:ilvl="5" w:tentative="1">
+      <w:start w:val="1"/>
+      <w:numFmt w:val="decimal"/>
+      <w:lvlText w:val="%6."/>
+      <w:lvlJc w:val="left"/>
+      <w:pPr>
+        <w:tabs>
+          <w:tab w:val="num" w:pos="4320"/>
+        </w:tabs>
+        <w:ind w:left="4320" w:hanging="360"/>
+      </w:pPr>
+    </w:lvl>
+    <w:lvl w:ilvl="6" w:tentative="1">
+      <w:start w:val="1"/>
+      <w:numFmt w:val="decimal"/>
+      <w:lvlText w:val="%7."/>
+      <w:lvlJc w:val="left"/>
+      <w:pPr>
+        <w:tabs>
+          <w:tab w:val="num" w:pos="5040"/>
+        </w:tabs>
+        <w:ind w:left="5040" w:hanging="360"/>
+      </w:pPr>
+    </w:lvl>
+    <w:lvl w:ilvl="7" w:tentative="1">
+      <w:start w:val="1"/>
+      <w:numFmt w:val="decimal"/>
+      <w:lvlText w:val="%8."/>
+      <w:lvlJc w:val="left"/>
+      <w:pPr>
+        <w:tabs>
+          <w:tab w:val="num" w:pos="5760"/>
+        </w:tabs>
+        <w:ind w:left="5760" w:hanging="360"/>
+      </w:pPr>
+    </w:lvl>
+    <w:lvl w:ilvl="8" w:tentative="1">
+      <w:start w:val="1"/>
+      <w:numFmt w:val="decimal"/>
+      <w:lvlText w:val="%9."/>
+      <w:lvlJc w:val="left"/>
+      <w:pPr>
+        <w:tabs>
+          <w:tab w:val="num" w:pos="6480"/>
+        </w:tabs>
+        <w:ind w:left="6480" w:hanging="360"/>
+      </w:pPr>
+    </w:lvl>
+  </w:abstractNum>
+  <w:abstractNum w:abstractNumId="3" w15:restartNumberingAfterBreak="0">
+    <w:nsid w:val="797F4B64"/>
+    <w:multiLevelType w:val="multilevel"/>
+    <w:tmpl w:val="EF3A2544"/>
+    <w:lvl w:ilvl="0">
+      <w:start w:val="6"/>
+      <w:numFmt w:val="decimal"/>
+      <w:lvlText w:val="%1."/>
+      <w:lvlJc w:val="left"/>
+      <w:pPr>
+        <w:tabs>
+          <w:tab w:val="num" w:pos="720"/>
+        </w:tabs>
+        <w:ind w:left="720" w:hanging="360"/>
+      </w:pPr>
+    </w:lvl>
+    <w:lvl w:ilvl="1" w:tentative="1">
+      <w:start w:val="1"/>
+      <w:numFmt w:val="decimal"/>
+      <w:lvlText w:val="%2."/>
+      <w:lvlJc w:val="left"/>
+      <w:pPr>
+        <w:tabs>
+          <w:tab w:val="num" w:pos="1440"/>
+        </w:tabs>
+        <w:ind w:left="1440" w:hanging="360"/>
+      </w:pPr>
+    </w:lvl>
+    <w:lvl w:ilvl="2" w:tentative="1">
+      <w:start w:val="1"/>
+      <w:numFmt w:val="decimal"/>
+      <w:lvlText w:val="%3."/>
+      <w:lvlJc w:val="left"/>
+      <w:pPr>
+        <w:tabs>
+          <w:tab w:val="num" w:pos="2160"/>
+        </w:tabs>
+        <w:ind w:left="2160" w:hanging="360"/>
+      </w:pPr>
+    </w:lvl>
+    <w:lvl w:ilvl="3" w:tentative="1">
+      <w:start w:val="1"/>
+      <w:numFmt w:val="decimal"/>
+      <w:lvlText w:val="%4."/>
+      <w:lvlJc w:val="left"/>
+      <w:pPr>
+        <w:tabs>
+          <w:tab w:val="num" w:pos="2880"/>
+        </w:tabs>
+        <w:ind w:left="2880" w:hanging="360"/>
+      </w:pPr>
+    </w:lvl>
+    <w:lvl w:ilvl="4" w:tentative="1">
+      <w:start w:val="1"/>
+      <w:numFmt w:val="decimal"/>
+      <w:lvlText w:val="%5."/>
+      <w:lvlJc w:val="left"/>
+      <w:pPr>
+        <w:tabs>
+          <w:tab w:val="num" w:pos="3600"/>
+        </w:tabs>
+        <w:ind w:left="3600" w:hanging="360"/>
+      </w:pPr>
+    </w:lvl>
+    <w:lvl w:ilvl="5" w:tentative="1">
+      <w:start w:val="1"/>
+      <w:numFmt w:val="decimal"/>
+      <w:lvlText w:val="%6."/>
+      <w:lvlJc w:val="left"/>
+      <w:pPr>
+        <w:tabs>
+          <w:tab w:val="num" w:pos="4320"/>
+        </w:tabs>
+        <w:ind w:left="4320" w:hanging="360"/>
+      </w:pPr>
+    </w:lvl>
+    <w:lvl w:ilvl="6" w:tentative="1">
+      <w:start w:val="1"/>
+      <w:numFmt w:val="decimal"/>
+      <w:lvlText w:val="%7."/>
+      <w:lvlJc w:val="left"/>
+      <w:pPr>
+        <w:tabs>
+          <w:tab w:val="num" w:pos="5040"/>
+        </w:tabs>
+        <w:ind w:left="5040" w:hanging="360"/>
+      </w:pPr>
+    </w:lvl>
+    <w:lvl w:ilvl="7" w:tentative="1">
+      <w:start w:val="1"/>
+      <w:numFmt w:val="decimal"/>
+      <w:lvlText w:val="%8."/>
+      <w:lvlJc w:val="left"/>
+      <w:pPr>
+        <w:tabs>
+          <w:tab w:val="num" w:pos="5760"/>
+        </w:tabs>
+        <w:ind w:left="5760" w:hanging="360"/>
+      </w:pPr>
+    </w:lvl>
+    <w:lvl w:ilvl="8" w:tentative="1">
+      <w:start w:val="1"/>
+      <w:numFmt w:val="decimal"/>
+      <w:lvlText w:val="%9."/>
+      <w:lvlJc w:val="left"/>
+      <w:pPr>
+        <w:tabs>
+          <w:tab w:val="num" w:pos="6480"/>
+        </w:tabs>
+        <w:ind w:left="6480" w:hanging="360"/>
+      </w:pPr>
+    </w:lvl>
+  </w:abstractNum>
+  <w:abstractNum w:abstractNumId="4" w15:restartNumberingAfterBreak="0">
+    <w:nsid w:val="7CF50780"/>
+    <w:multiLevelType w:val="multilevel"/>
+    <w:tmpl w:val="CDD4EEF4"/>
+    <w:lvl w:ilvl="0">
+      <w:start w:val="3"/>
+      <w:numFmt w:val="decimal"/>
+      <w:lvlText w:val="%1."/>
+      <w:lvlJc w:val="left"/>
+      <w:pPr>
+        <w:tabs>
+          <w:tab w:val="num" w:pos="720"/>
+        </w:tabs>
+        <w:ind w:left="720" w:hanging="360"/>
+      </w:pPr>
+    </w:lvl>
+    <w:lvl w:ilvl="1" w:tentative="1">
+      <w:start w:val="1"/>
+      <w:numFmt w:val="decimal"/>
+      <w:lvlText w:val="%2."/>
+      <w:lvlJc w:val="left"/>
+      <w:pPr>
+        <w:tabs>
+          <w:tab w:val="num" w:pos="1440"/>
+        </w:tabs>
+        <w:ind w:left="1440" w:hanging="360"/>
+      </w:pPr>
+    </w:lvl>
+    <w:lvl w:ilvl="2" w:tentative="1">
+      <w:start w:val="1"/>
+      <w:numFmt w:val="decimal"/>
+      <w:lvlText w:val="%3."/>
+      <w:lvlJc w:val="left"/>
+      <w:pPr>
+        <w:tabs>
+          <w:tab w:val="num" w:pos="2160"/>
+        </w:tabs>
+        <w:ind w:left="2160" w:hanging="360"/>
+      </w:pPr>
+    </w:lvl>
+    <w:lvl w:ilvl="3" w:tentative="1">
+      <w:start w:val="1"/>
+      <w:numFmt w:val="decimal"/>
+      <w:lvlText w:val="%4."/>
+      <w:lvlJc w:val="left"/>
+      <w:pPr>
+        <w:tabs>
+          <w:tab w:val="num" w:pos="2880"/>
+        </w:tabs>
+        <w:ind w:left="2880" w:hanging="360"/>
+      </w:pPr>
+    </w:lvl>
+    <w:lvl w:ilvl="4" w:tentative="1">
+      <w:start w:val="1"/>
+      <w:numFmt w:val="decimal"/>
+      <w:lvlText w:val="%5."/>
+      <w:lvlJc w:val="left"/>
+      <w:pPr>
+        <w:tabs>
+          <w:tab w:val="num" w:pos="3600"/>
+        </w:tabs>
+        <w:ind w:left="3600" w:hanging="360"/>
+      </w:pPr>
+    </w:lvl>
+    <w:lvl w:ilvl="5" w:tentative="1">
+      <w:start w:val="1"/>
+      <w:numFmt w:val="decimal"/>
+      <w:lvlText w:val="%6."/>
+      <w:lvlJc w:val="left"/>
+      <w:pPr>
+        <w:tabs>
+          <w:tab w:val="num" w:pos="4320"/>
+        </w:tabs>
+        <w:ind w:left="4320" w:hanging="360"/>
+      </w:pPr>
+    </w:lvl>
+    <w:lvl w:ilvl="6" w:tentative="1">
+      <w:start w:val="1"/>
+      <w:numFmt w:val="decimal"/>
+      <w:lvlText w:val="%7."/>
+      <w:lvlJc w:val="left"/>
+      <w:pPr>
+        <w:tabs>
+          <w:tab w:val="num" w:pos="5040"/>
+        </w:tabs>
+        <w:ind w:left="5040" w:hanging="360"/>
+      </w:pPr>
+    </w:lvl>
+    <w:lvl w:ilvl="7" w:tentative="1">
+      <w:start w:val="1"/>
+      <w:numFmt w:val="decimal"/>
+      <w:lvlText w:val="%8."/>
+      <w:lvlJc w:val="left"/>
+      <w:pPr>
+        <w:tabs>
+          <w:tab w:val="num" w:pos="5760"/>
+        </w:tabs>
+        <w:ind w:left="5760" w:hanging="360"/>
+      </w:pPr>
+    </w:lvl>
+    <w:lvl w:ilvl="8" w:tentative="1">
+      <w:start w:val="1"/>
+      <w:numFmt w:val="decimal"/>
+      <w:lvlText w:val="%9."/>
+      <w:lvlJc w:val="left"/>
+      <w:pPr>
+        <w:tabs>
+          <w:tab w:val="num" w:pos="6480"/>
+        </w:tabs>
+        <w:ind w:left="6480" w:hanging="360"/>
+      </w:pPr>
+    </w:lvl>
+  </w:abstractNum>
+  <w:num w:numId="1" w16cid:durableId="2032798619">
+    <w:abstractNumId w:val="0"/>
+  </w:num>
+  <w:num w:numId="2" w16cid:durableId="1600676684">
+    <w:abstractNumId w:val="4"/>
+  </w:num>
+  <w:num w:numId="3" w16cid:durableId="390883045">
+    <w:abstractNumId w:val="1"/>
+  </w:num>
+  <w:num w:numId="4" w16cid:durableId="1808551800">
+    <w:abstractNumId w:val="2"/>
+  </w:num>
+  <w:num w:numId="5" w16cid:durableId="1929657761">
+    <w:abstractNumId w:val="3"/>
+  </w:num>
+</w:numbering>
 </file>
 
 <file path=word/styles.xml><?xml version="1.0" encoding="utf-8"?>
@@ -1157,6 +2897,92 @@
       <w:spacing w:val="5"/>
     </w:rPr>
   </w:style>
+  <w:style w:type="character" w:styleId="Hyperlink">
+    <w:name w:val="Hyperlink"/>
+    <w:basedOn w:val="DefaultParagraphFont"/>
+    <w:uiPriority w:val="99"/>
+    <w:unhideWhenUsed/>
+    <w:rsid w:val="007E1E7B"/>
+    <w:rPr>
+      <w:color w:val="0000FF"/>
+      <w:u w:val="single"/>
+    </w:rPr>
+  </w:style>
+  <w:style w:type="character" w:styleId="UnresolvedMention">
+    <w:name w:val="Unresolved Mention"/>
+    <w:basedOn w:val="DefaultParagraphFont"/>
+    <w:uiPriority w:val="99"/>
+    <w:semiHidden/>
+    <w:unhideWhenUsed/>
+    <w:rsid w:val="007B1010"/>
+    <w:rPr>
+      <w:color w:val="605E5C"/>
+      <w:shd w:val="clear" w:color="auto" w:fill="E1DFDD"/>
+    </w:rPr>
+  </w:style>
+  <w:style w:type="character" w:styleId="FollowedHyperlink">
+    <w:name w:val="FollowedHyperlink"/>
+    <w:basedOn w:val="DefaultParagraphFont"/>
+    <w:uiPriority w:val="99"/>
+    <w:semiHidden/>
+    <w:unhideWhenUsed/>
+    <w:rsid w:val="007B1010"/>
+    <w:rPr>
+      <w:color w:val="96607D" w:themeColor="followedHyperlink"/>
+      <w:u w:val="single"/>
+    </w:rPr>
+  </w:style>
+  <w:style w:type="paragraph" w:styleId="NormalWeb">
+    <w:name w:val="Normal (Web)"/>
+    <w:basedOn w:val="Normal"/>
+    <w:uiPriority w:val="99"/>
+    <w:unhideWhenUsed/>
+    <w:rsid w:val="008C4DBE"/>
+    <w:pPr>
+      <w:spacing w:before="100" w:beforeAutospacing="1" w:after="100" w:afterAutospacing="1" w:line="240" w:lineRule="auto"/>
+    </w:pPr>
+    <w:rPr>
+      <w:rFonts w:ascii="Times New Roman" w:eastAsia="Times New Roman" w:hAnsi="Times New Roman" w:cs="Times New Roman"/>
+      <w:kern w:val="0"/>
+      <w:lang w:val="en-NO" w:eastAsia="en-GB"/>
+      <w14:ligatures w14:val="none"/>
+    </w:rPr>
+  </w:style>
+  <w:style w:type="character" w:styleId="Emphasis">
+    <w:name w:val="Emphasis"/>
+    <w:basedOn w:val="DefaultParagraphFont"/>
+    <w:uiPriority w:val="20"/>
+    <w:qFormat/>
+    <w:rsid w:val="008C4DBE"/>
+    <w:rPr>
+      <w:i/>
+      <w:iCs/>
+    </w:rPr>
+  </w:style>
+  <w:style w:type="character" w:styleId="Strong">
+    <w:name w:val="Strong"/>
+    <w:basedOn w:val="DefaultParagraphFont"/>
+    <w:uiPriority w:val="22"/>
+    <w:qFormat/>
+    <w:rsid w:val="008C4DBE"/>
+    <w:rPr>
+      <w:b/>
+      <w:bCs/>
+    </w:rPr>
+  </w:style>
+  <w:style w:type="character" w:styleId="HTMLCode">
+    <w:name w:val="HTML Code"/>
+    <w:basedOn w:val="DefaultParagraphFont"/>
+    <w:uiPriority w:val="99"/>
+    <w:semiHidden/>
+    <w:unhideWhenUsed/>
+    <w:rsid w:val="008C4DBE"/>
+    <w:rPr>
+      <w:rFonts w:ascii="Courier New" w:eastAsia="Times New Roman" w:hAnsi="Courier New" w:cs="Courier New"/>
+      <w:sz w:val="20"/>
+      <w:szCs w:val="20"/>
+    </w:rPr>
+  </w:style>
 </w:styles>
 </file>
 

</xml_diff>